<commit_message>
OpenSourceTutorials-Android v0.9.1 - "Part 9 - Data Classes"
</commit_message>
<xml_diff>
--- a/Part 9 - Data Classes/17 -Data Classes.docx
+++ b/Part 9 - Data Classes/17 -Data Classes.docx
@@ -15,6 +15,8 @@
           <w:lang w:bidi="fa-IR"/>
         </w:rPr>
       </w:pPr>
+      <w:bookmarkStart w:id="0" w:name="_GoBack"/>
+      <w:bookmarkEnd w:id="0"/>
       <w:r>
         <w:rPr>
           <w:rFonts w:ascii="IRANSansWeb Light" w:hAnsi="IRANSansWeb Light" w:cs="IRANSansWeb Light" w:hint="cs"/>
@@ -37,7 +39,6 @@
           <w:lang w:bidi="fa-IR"/>
         </w:rPr>
       </w:pPr>
-      <w:proofErr w:type="gramStart"/>
       <w:r>
         <w:rPr>
           <w:rFonts w:ascii="IRANSansWeb Light" w:hAnsi="IRANSansWeb Light" w:cs="IRANSansWeb Light"/>
@@ -51,16 +52,7 @@
           <w:rtl/>
           <w:lang w:bidi="fa-IR"/>
         </w:rPr>
-        <w:t xml:space="preserve"> :</w:t>
-      </w:r>
-      <w:proofErr w:type="gramEnd"/>
-      <w:r>
-        <w:rPr>
-          <w:rFonts w:ascii="IRANSansWeb Light" w:hAnsi="IRANSansWeb Light" w:cs="IRANSansWeb Light" w:hint="cs"/>
-          <w:rtl/>
-          <w:lang w:bidi="fa-IR"/>
-        </w:rPr>
-        <w:t xml:space="preserve"> کلاس هایی که برای نگه داشتن وضعیت به کار میرن و معمولا فعالیت های ساده</w:t>
+        <w:t xml:space="preserve"> : کلاس هایی که برای نگه داشتن وضعیت به کار میرن و معمولا فعالیت های ساده</w:t>
       </w:r>
       <w:r>
         <w:rPr>
@@ -132,7 +124,7 @@
         <w:bidi/>
         <w:jc w:val="both"/>
         <w:rPr>
-          <w:rFonts w:ascii="IRANSansWeb Light" w:hAnsi="IRANSansWeb Light" w:cs="IRANSansWeb Light" w:hint="cs"/>
+          <w:rFonts w:ascii="IRANSansWeb Light" w:hAnsi="IRANSansWeb Light" w:cs="IRANSansWeb Light"/>
           <w:rtl/>
           <w:lang w:bidi="fa-IR"/>
         </w:rPr>
@@ -177,7 +169,6 @@
           <w14:cntxtAlts w14:val="0"/>
         </w:rPr>
       </w:pPr>
-      <w:proofErr w:type="gramStart"/>
       <w:r>
         <w:rPr>
           <w:rFonts w:eastAsia="Times New Roman"/>
@@ -187,9 +178,30 @@
           <w14:ligatures w14:val="none"/>
           <w14:cntxtAlts w14:val="0"/>
         </w:rPr>
-        <w:t>data</w:t>
-      </w:r>
-      <w:proofErr w:type="gramEnd"/>
+        <w:t xml:space="preserve">data class </w:t>
+      </w:r>
+      <w:r>
+        <w:rPr>
+          <w:rFonts w:eastAsia="Times New Roman"/>
+          <w:color w:val="8BE9FD"/>
+          <w:sz w:val="21"/>
+          <w:szCs w:val="21"/>
+          <w14:ligatures w14:val="none"/>
+          <w14:cntxtAlts w14:val="0"/>
+        </w:rPr>
+        <w:t>Forecast</w:t>
+      </w:r>
+      <w:r>
+        <w:rPr>
+          <w:rFonts w:eastAsia="Times New Roman"/>
+          <w:color w:val="F8F8F2"/>
+          <w:sz w:val="21"/>
+          <w:szCs w:val="21"/>
+          <w14:ligatures w14:val="none"/>
+          <w14:cntxtAlts w14:val="0"/>
+        </w:rPr>
+        <w:t>(</w:t>
+      </w:r>
       <w:r>
         <w:rPr>
           <w:rFonts w:eastAsia="Times New Roman"/>
@@ -199,7 +211,62 @@
           <w14:ligatures w14:val="none"/>
           <w14:cntxtAlts w14:val="0"/>
         </w:rPr>
-        <w:t xml:space="preserve"> class </w:t>
+        <w:t xml:space="preserve">val </w:t>
+      </w:r>
+      <w:r>
+        <w:rPr>
+          <w:rFonts w:eastAsia="Times New Roman"/>
+          <w:color w:val="BD93F9"/>
+          <w:sz w:val="21"/>
+          <w:szCs w:val="21"/>
+          <w14:ligatures w14:val="none"/>
+          <w14:cntxtAlts w14:val="0"/>
+        </w:rPr>
+        <w:t>date</w:t>
+      </w:r>
+      <w:r>
+        <w:rPr>
+          <w:rFonts w:eastAsia="Times New Roman"/>
+          <w:color w:val="F8F8F2"/>
+          <w:sz w:val="21"/>
+          <w:szCs w:val="21"/>
+          <w14:ligatures w14:val="none"/>
+          <w14:cntxtAlts w14:val="0"/>
+        </w:rPr>
+        <w:t>: Date</w:t>
+      </w:r>
+      <w:r>
+        <w:rPr>
+          <w:rFonts w:eastAsia="Times New Roman"/>
+          <w:color w:val="FF79C6"/>
+          <w:sz w:val="21"/>
+          <w:szCs w:val="21"/>
+          <w14:ligatures w14:val="none"/>
+          <w14:cntxtAlts w14:val="0"/>
+        </w:rPr>
+        <w:t xml:space="preserve">, val </w:t>
+      </w:r>
+      <w:r>
+        <w:rPr>
+          <w:rFonts w:eastAsia="Times New Roman"/>
+          <w:color w:val="BD93F9"/>
+          <w:sz w:val="21"/>
+          <w:szCs w:val="21"/>
+          <w14:ligatures w14:val="none"/>
+          <w14:cntxtAlts w14:val="0"/>
+        </w:rPr>
+        <w:t>temperature</w:t>
+      </w:r>
+      <w:r>
+        <w:rPr>
+          <w:rFonts w:eastAsia="Times New Roman"/>
+          <w:color w:val="F8F8F2"/>
+          <w:sz w:val="21"/>
+          <w:szCs w:val="21"/>
+          <w14:ligatures w14:val="none"/>
+          <w14:cntxtAlts w14:val="0"/>
+        </w:rPr>
+        <w:t xml:space="preserve">: </w:t>
       </w:r>
       <w:r>
         <w:rPr>
@@ -210,20 +277,8 @@
           <w14:ligatures w14:val="none"/>
           <w14:cntxtAlts w14:val="0"/>
         </w:rPr>
-        <w:t>Forecast</w:t>
-      </w:r>
-      <w:r>
-        <w:rPr>
-          <w:rFonts w:eastAsia="Times New Roman"/>
-          <w:color w:val="F8F8F2"/>
-          <w:sz w:val="21"/>
-          <w:szCs w:val="21"/>
-          <w14:ligatures w14:val="none"/>
-          <w14:cntxtAlts w14:val="0"/>
-        </w:rPr>
-        <w:t>(</w:t>
-      </w:r>
-      <w:proofErr w:type="spellStart"/>
+        <w:t>Float</w:t>
+      </w:r>
       <w:r>
         <w:rPr>
           <w:rFonts w:eastAsia="Times New Roman"/>
@@ -233,144 +288,7 @@
           <w14:ligatures w14:val="none"/>
           <w14:cntxtAlts w14:val="0"/>
         </w:rPr>
-        <w:t>val</w:t>
-      </w:r>
-      <w:proofErr w:type="spellEnd"/>
-      <w:r>
-        <w:rPr>
-          <w:rFonts w:eastAsia="Times New Roman"/>
-          <w:color w:val="FF79C6"/>
-          <w:sz w:val="21"/>
-          <w:szCs w:val="21"/>
-          <w14:ligatures w14:val="none"/>
-          <w14:cntxtAlts w14:val="0"/>
-        </w:rPr>
-        <w:t xml:space="preserve"> </w:t>
-      </w:r>
-      <w:r>
-        <w:rPr>
-          <w:rFonts w:eastAsia="Times New Roman"/>
-          <w:color w:val="BD93F9"/>
-          <w:sz w:val="21"/>
-          <w:szCs w:val="21"/>
-          <w14:ligatures w14:val="none"/>
-          <w14:cntxtAlts w14:val="0"/>
-        </w:rPr>
-        <w:t>date</w:t>
-      </w:r>
-      <w:r>
-        <w:rPr>
-          <w:rFonts w:eastAsia="Times New Roman"/>
-          <w:color w:val="F8F8F2"/>
-          <w:sz w:val="21"/>
-          <w:szCs w:val="21"/>
-          <w14:ligatures w14:val="none"/>
-          <w14:cntxtAlts w14:val="0"/>
-        </w:rPr>
-        <w:t>: Date</w:t>
-      </w:r>
-      <w:r>
-        <w:rPr>
-          <w:rFonts w:eastAsia="Times New Roman"/>
-          <w:color w:val="FF79C6"/>
-          <w:sz w:val="21"/>
-          <w:szCs w:val="21"/>
-          <w14:ligatures w14:val="none"/>
-          <w14:cntxtAlts w14:val="0"/>
-        </w:rPr>
-        <w:t xml:space="preserve">, </w:t>
-      </w:r>
-      <w:proofErr w:type="spellStart"/>
-      <w:r>
-        <w:rPr>
-          <w:rFonts w:eastAsia="Times New Roman"/>
-          <w:color w:val="FF79C6"/>
-          <w:sz w:val="21"/>
-          <w:szCs w:val="21"/>
-          <w14:ligatures w14:val="none"/>
-          <w14:cntxtAlts w14:val="0"/>
-        </w:rPr>
-        <w:t>val</w:t>
-      </w:r>
-      <w:proofErr w:type="spellEnd"/>
-      <w:r>
-        <w:rPr>
-          <w:rFonts w:eastAsia="Times New Roman"/>
-          <w:color w:val="FF79C6"/>
-          <w:sz w:val="21"/>
-          <w:szCs w:val="21"/>
-          <w14:ligatures w14:val="none"/>
-          <w14:cntxtAlts w14:val="0"/>
-        </w:rPr>
-        <w:t xml:space="preserve"> </w:t>
-      </w:r>
-      <w:r>
-        <w:rPr>
-          <w:rFonts w:eastAsia="Times New Roman"/>
-          <w:color w:val="BD93F9"/>
-          <w:sz w:val="21"/>
-          <w:szCs w:val="21"/>
-          <w14:ligatures w14:val="none"/>
-          <w14:cntxtAlts w14:val="0"/>
-        </w:rPr>
-        <w:t>temperature</w:t>
-      </w:r>
-      <w:r>
-        <w:rPr>
-          <w:rFonts w:eastAsia="Times New Roman"/>
-          <w:color w:val="F8F8F2"/>
-          <w:sz w:val="21"/>
-          <w:szCs w:val="21"/>
-          <w14:ligatures w14:val="none"/>
-          <w14:cntxtAlts w14:val="0"/>
-        </w:rPr>
-        <w:t xml:space="preserve">: </w:t>
-      </w:r>
-      <w:r>
-        <w:rPr>
-          <w:rFonts w:eastAsia="Times New Roman"/>
-          <w:color w:val="8BE9FD"/>
-          <w:sz w:val="21"/>
-          <w:szCs w:val="21"/>
-          <w14:ligatures w14:val="none"/>
-          <w14:cntxtAlts w14:val="0"/>
-        </w:rPr>
-        <w:t>Float</w:t>
-      </w:r>
-      <w:r>
-        <w:rPr>
-          <w:rFonts w:eastAsia="Times New Roman"/>
-          <w:color w:val="FF79C6"/>
-          <w:sz w:val="21"/>
-          <w:szCs w:val="21"/>
-          <w14:ligatures w14:val="none"/>
-          <w14:cntxtAlts w14:val="0"/>
-        </w:rPr>
-        <w:t xml:space="preserve">, </w:t>
-      </w:r>
-      <w:proofErr w:type="spellStart"/>
-      <w:r>
-        <w:rPr>
-          <w:rFonts w:eastAsia="Times New Roman"/>
-          <w:color w:val="FF79C6"/>
-          <w:sz w:val="21"/>
-          <w:szCs w:val="21"/>
-          <w14:ligatures w14:val="none"/>
-          <w14:cntxtAlts w14:val="0"/>
-        </w:rPr>
-        <w:t>val</w:t>
-      </w:r>
-      <w:proofErr w:type="spellEnd"/>
-      <w:r>
-        <w:rPr>
-          <w:rFonts w:eastAsia="Times New Roman"/>
-          <w:color w:val="FF79C6"/>
-          <w:sz w:val="21"/>
-          <w:szCs w:val="21"/>
-          <w14:ligatures w14:val="none"/>
-          <w14:cntxtAlts w14:val="0"/>
-        </w:rPr>
-        <w:t xml:space="preserve"> </w:t>
+        <w:t xml:space="preserve">, val </w:t>
       </w:r>
       <w:r>
         <w:rPr>
@@ -439,7 +357,7 @@
         <w:bidi/>
         <w:jc w:val="both"/>
         <w:rPr>
-          <w:rFonts w:ascii="IRANSansWeb Light" w:hAnsi="IRANSansWeb Light" w:cs="IRANSansWeb Light" w:hint="cs"/>
+          <w:rFonts w:ascii="IRANSansWeb Light" w:hAnsi="IRANSansWeb Light" w:cs="IRANSansWeb Light"/>
           <w:b/>
           <w:bCs/>
           <w:rtl/>
@@ -508,25 +426,16 @@
         <w:bidi/>
         <w:jc w:val="both"/>
         <w:rPr>
-          <w:rFonts w:ascii="IRANSansWeb Light" w:hAnsi="IRANSansWeb Light" w:cs="IRANSansWeb Light" w:hint="cs"/>
-          <w:lang w:bidi="fa-IR"/>
-        </w:rPr>
-      </w:pPr>
-      <w:proofErr w:type="gramStart"/>
-      <w:r>
-        <w:rPr>
-          <w:rFonts w:ascii="IRANSansWeb Light" w:hAnsi="IRANSansWeb Light" w:cs="IRANSansWeb Light"/>
-          <w:lang w:bidi="fa-IR"/>
-        </w:rPr>
-        <w:t>equals(</w:t>
-      </w:r>
-      <w:proofErr w:type="gramEnd"/>
-      <w:r>
-        <w:rPr>
-          <w:rFonts w:ascii="IRANSansWeb Light" w:hAnsi="IRANSansWeb Light" w:cs="IRANSansWeb Light"/>
-          <w:lang w:bidi="fa-IR"/>
-        </w:rPr>
-        <w:t>)</w:t>
+          <w:rFonts w:ascii="IRANSansWeb Light" w:hAnsi="IRANSansWeb Light" w:cs="IRANSansWeb Light"/>
+          <w:lang w:bidi="fa-IR"/>
+        </w:rPr>
+      </w:pPr>
+      <w:r>
+        <w:rPr>
+          <w:rFonts w:ascii="IRANSansWeb Light" w:hAnsi="IRANSansWeb Light" w:cs="IRANSansWeb Light"/>
+          <w:lang w:bidi="fa-IR"/>
+        </w:rPr>
+        <w:t>equals()</w:t>
       </w:r>
       <w:r>
         <w:rPr>
@@ -566,34 +475,16 @@
         <w:bidi/>
         <w:jc w:val="both"/>
         <w:rPr>
-          <w:rFonts w:ascii="IRANSansWeb Light" w:hAnsi="IRANSansWeb Light" w:cs="IRANSansWeb Light" w:hint="cs"/>
-          <w:lang w:bidi="fa-IR"/>
-        </w:rPr>
-      </w:pPr>
-      <w:proofErr w:type="spellStart"/>
-      <w:proofErr w:type="gramStart"/>
-      <w:r>
-        <w:rPr>
-          <w:rFonts w:ascii="IRANSansWeb Light" w:hAnsi="IRANSansWeb Light" w:cs="IRANSansWeb Light"/>
-          <w:lang w:bidi="fa-IR"/>
-        </w:rPr>
-        <w:t>hashCode</w:t>
-      </w:r>
-      <w:proofErr w:type="spellEnd"/>
-      <w:r>
-        <w:rPr>
-          <w:rFonts w:ascii="IRANSansWeb Light" w:hAnsi="IRANSansWeb Light" w:cs="IRANSansWeb Light"/>
-          <w:lang w:bidi="fa-IR"/>
-        </w:rPr>
-        <w:t>(</w:t>
-      </w:r>
-      <w:proofErr w:type="gramEnd"/>
-      <w:r>
-        <w:rPr>
-          <w:rFonts w:ascii="IRANSansWeb Light" w:hAnsi="IRANSansWeb Light" w:cs="IRANSansWeb Light"/>
-          <w:lang w:bidi="fa-IR"/>
-        </w:rPr>
-        <w:t>)</w:t>
+          <w:rFonts w:ascii="IRANSansWeb Light" w:hAnsi="IRANSansWeb Light" w:cs="IRANSansWeb Light"/>
+          <w:lang w:bidi="fa-IR"/>
+        </w:rPr>
+      </w:pPr>
+      <w:r>
+        <w:rPr>
+          <w:rFonts w:ascii="IRANSansWeb Light" w:hAnsi="IRANSansWeb Light" w:cs="IRANSansWeb Light"/>
+          <w:lang w:bidi="fa-IR"/>
+        </w:rPr>
+        <w:t>hashCode()</w:t>
       </w:r>
       <w:r>
         <w:rPr>
@@ -665,7 +556,7 @@
         <w:bidi/>
         <w:jc w:val="both"/>
         <w:rPr>
-          <w:rFonts w:ascii="IRANSansWeb Light" w:hAnsi="IRANSansWeb Light" w:cs="IRANSansWeb Light" w:hint="cs"/>
+          <w:rFonts w:ascii="IRANSansWeb Light" w:hAnsi="IRANSansWeb Light" w:cs="IRANSansWeb Light"/>
           <w:lang w:bidi="fa-IR"/>
         </w:rPr>
       </w:pPr>
@@ -700,7 +591,7 @@
         <w:bidi/>
         <w:jc w:val="both"/>
         <w:rPr>
-          <w:rFonts w:ascii="IRANSansWeb Light" w:hAnsi="IRANSansWeb Light" w:cs="IRANSansWeb Light" w:hint="cs"/>
+          <w:rFonts w:ascii="IRANSansWeb Light" w:hAnsi="IRANSansWeb Light" w:cs="IRANSansWeb Light"/>
           <w:b/>
           <w:bCs/>
           <w:rtl/>
@@ -810,8 +701,6 @@
           <w14:cntxtAlts w14:val="0"/>
         </w:rPr>
       </w:pPr>
-      <w:proofErr w:type="spellStart"/>
-      <w:proofErr w:type="gramStart"/>
       <w:r>
         <w:rPr>
           <w:rFonts w:eastAsia="Times New Roman"/>
@@ -821,20 +710,7 @@
           <w14:ligatures w14:val="none"/>
           <w14:cntxtAlts w14:val="0"/>
         </w:rPr>
-        <w:t>val</w:t>
-      </w:r>
-      <w:proofErr w:type="spellEnd"/>
-      <w:proofErr w:type="gramEnd"/>
-      <w:r>
-        <w:rPr>
-          <w:rFonts w:eastAsia="Times New Roman"/>
-          <w:color w:val="FF79C6"/>
-          <w:sz w:val="21"/>
-          <w:szCs w:val="21"/>
-          <w14:ligatures w14:val="none"/>
-          <w14:cntxtAlts w14:val="0"/>
-        </w:rPr>
-        <w:t xml:space="preserve"> </w:t>
+        <w:t xml:space="preserve">val </w:t>
       </w:r>
       <w:r>
         <w:rPr>
@@ -937,7 +813,6 @@
         </w:rPr>
         <w:br/>
       </w:r>
-      <w:proofErr w:type="spellStart"/>
       <w:r>
         <w:rPr>
           <w:rFonts w:eastAsia="Times New Roman"/>
@@ -947,19 +822,7 @@
           <w14:ligatures w14:val="none"/>
           <w14:cntxtAlts w14:val="0"/>
         </w:rPr>
-        <w:t>val</w:t>
-      </w:r>
-      <w:proofErr w:type="spellEnd"/>
-      <w:r>
-        <w:rPr>
-          <w:rFonts w:eastAsia="Times New Roman"/>
-          <w:color w:val="FF79C6"/>
-          <w:sz w:val="21"/>
-          <w:szCs w:val="21"/>
-          <w14:ligatures w14:val="none"/>
-          <w14:cntxtAlts w14:val="0"/>
-        </w:rPr>
-        <w:t xml:space="preserve"> </w:t>
+        <w:t xml:space="preserve">val </w:t>
       </w:r>
       <w:r>
         <w:rPr>
@@ -1121,7 +984,7 @@
         <w:bidi/>
         <w:jc w:val="both"/>
         <w:rPr>
-          <w:rFonts w:ascii="IRANSansWeb Light" w:hAnsi="IRANSansWeb Light" w:cs="IRANSansWeb Light" w:hint="cs"/>
+          <w:rFonts w:ascii="IRANSansWeb Light" w:hAnsi="IRANSansWeb Light" w:cs="IRANSansWeb Light"/>
           <w:b/>
           <w:bCs/>
           <w:rtl/>
@@ -1156,35 +1019,34 @@
         <w:bidi/>
         <w:jc w:val="both"/>
         <w:rPr>
+          <w:rFonts w:ascii="IRANSansWeb Light" w:hAnsi="IRANSansWeb Light" w:cs="IRANSansWeb Light"/>
+          <w:rtl/>
+          <w:lang w:bidi="fa-IR"/>
+        </w:rPr>
+      </w:pPr>
+      <w:r>
+        <w:rPr>
           <w:rFonts w:ascii="IRANSansWeb Light" w:hAnsi="IRANSansWeb Light" w:cs="IRANSansWeb Light" w:hint="cs"/>
           <w:rtl/>
           <w:lang w:bidi="fa-IR"/>
         </w:rPr>
-      </w:pPr>
+        <w:t xml:space="preserve">این روند به نام </w:t>
+      </w:r>
+      <w:r>
+        <w:rPr>
+          <w:rFonts w:ascii="IRANSansWeb Light" w:hAnsi="IRANSansWeb Light" w:cs="IRANSansWeb Light"/>
+          <w:lang w:bidi="fa-IR"/>
+        </w:rPr>
+        <w:t>multi-declaration</w:t>
+      </w:r>
       <w:r>
         <w:rPr>
           <w:rFonts w:ascii="IRANSansWeb Light" w:hAnsi="IRANSansWeb Light" w:cs="IRANSansWeb Light" w:hint="cs"/>
           <w:rtl/>
           <w:lang w:bidi="fa-IR"/>
         </w:rPr>
-        <w:t xml:space="preserve">این روند به نام </w:t>
-      </w:r>
-      <w:r>
-        <w:rPr>
-          <w:rFonts w:ascii="IRANSansWeb Light" w:hAnsi="IRANSansWeb Light" w:cs="IRANSansWeb Light"/>
-          <w:lang w:bidi="fa-IR"/>
-        </w:rPr>
-        <w:t>multi-declaration</w:t>
-      </w:r>
-      <w:r>
-        <w:rPr>
-          <w:rFonts w:ascii="IRANSansWeb Light" w:hAnsi="IRANSansWeb Light" w:cs="IRANSansWeb Light" w:hint="cs"/>
-          <w:rtl/>
-          <w:lang w:bidi="fa-IR"/>
-        </w:rPr>
         <w:t xml:space="preserve"> انجام میگیره و به معنی مپ کردن هر خصیصه داخل یک شی به یک متغیره. (اگر دقت کرده باشین، در هنگام استفاده از شی ها، توابعی به نام </w:t>
       </w:r>
-      <w:proofErr w:type="spellStart"/>
       <w:r>
         <w:rPr>
           <w:rFonts w:ascii="IRANSansWeb Light" w:hAnsi="IRANSansWeb Light" w:cs="IRANSansWeb Light"/>
@@ -1192,7 +1054,6 @@
         </w:rPr>
         <w:t>ComponentX</w:t>
       </w:r>
-      <w:proofErr w:type="spellEnd"/>
       <w:r>
         <w:rPr>
           <w:rFonts w:ascii="IRANSansWeb Light" w:hAnsi="IRANSansWeb Light" w:cs="IRANSansWeb Light" w:hint="cs"/>
@@ -1233,8 +1094,6 @@
           <w14:cntxtAlts w14:val="0"/>
         </w:rPr>
       </w:pPr>
-      <w:proofErr w:type="spellStart"/>
-      <w:proofErr w:type="gramStart"/>
       <w:r>
         <w:rPr>
           <w:rFonts w:eastAsia="Times New Roman"/>
@@ -1245,10 +1104,19 @@
           <w14:cntxtAlts w14:val="0"/>
         </w:rPr>
         <w:lastRenderedPageBreak/>
-        <w:t>val</w:t>
-      </w:r>
-      <w:proofErr w:type="spellEnd"/>
-      <w:proofErr w:type="gramEnd"/>
+        <w:t xml:space="preserve">val </w:t>
+      </w:r>
+      <w:r>
+        <w:rPr>
+          <w:rFonts w:eastAsia="Times New Roman"/>
+          <w:color w:val="F8F8F2"/>
+          <w:sz w:val="21"/>
+          <w:szCs w:val="21"/>
+          <w14:ligatures w14:val="none"/>
+          <w14:cntxtAlts w14:val="0"/>
+        </w:rPr>
+        <w:t xml:space="preserve">f1 </w:t>
+      </w:r>
       <w:r>
         <w:rPr>
           <w:rFonts w:eastAsia="Times New Roman"/>
@@ -1258,18 +1126,18 @@
           <w14:ligatures w14:val="none"/>
           <w14:cntxtAlts w14:val="0"/>
         </w:rPr>
-        <w:t xml:space="preserve"> </w:t>
-      </w:r>
-      <w:r>
-        <w:rPr>
-          <w:rFonts w:eastAsia="Times New Roman"/>
-          <w:color w:val="F8F8F2"/>
-          <w:sz w:val="21"/>
-          <w:szCs w:val="21"/>
-          <w14:ligatures w14:val="none"/>
-          <w14:cntxtAlts w14:val="0"/>
-        </w:rPr>
-        <w:t xml:space="preserve">f1 </w:t>
+        <w:t xml:space="preserve">= </w:t>
+      </w:r>
+      <w:r>
+        <w:rPr>
+          <w:rFonts w:eastAsia="Times New Roman"/>
+          <w:color w:val="F8F8F2"/>
+          <w:sz w:val="21"/>
+          <w:szCs w:val="21"/>
+          <w14:ligatures w14:val="none"/>
+          <w14:cntxtAlts w14:val="0"/>
+        </w:rPr>
+        <w:t>Forecast(Date()</w:t>
       </w:r>
       <w:r>
         <w:rPr>
@@ -1280,18 +1148,18 @@
           <w14:ligatures w14:val="none"/>
           <w14:cntxtAlts w14:val="0"/>
         </w:rPr>
-        <w:t xml:space="preserve">= </w:t>
-      </w:r>
-      <w:r>
-        <w:rPr>
-          <w:rFonts w:eastAsia="Times New Roman"/>
-          <w:color w:val="F8F8F2"/>
-          <w:sz w:val="21"/>
-          <w:szCs w:val="21"/>
-          <w14:ligatures w14:val="none"/>
-          <w14:cntxtAlts w14:val="0"/>
-        </w:rPr>
-        <w:t>Forecast(Date()</w:t>
+        <w:t xml:space="preserve">, </w:t>
+      </w:r>
+      <w:r>
+        <w:rPr>
+          <w:rFonts w:eastAsia="Times New Roman"/>
+          <w:color w:val="BD93F9"/>
+          <w:sz w:val="21"/>
+          <w:szCs w:val="21"/>
+          <w14:ligatures w14:val="none"/>
+          <w14:cntxtAlts w14:val="0"/>
+        </w:rPr>
+        <w:t>27.5f</w:t>
       </w:r>
       <w:r>
         <w:rPr>
@@ -1307,13 +1175,35 @@
       <w:r>
         <w:rPr>
           <w:rFonts w:eastAsia="Times New Roman"/>
-          <w:color w:val="BD93F9"/>
-          <w:sz w:val="21"/>
-          <w:szCs w:val="21"/>
-          <w14:ligatures w14:val="none"/>
-          <w14:cntxtAlts w14:val="0"/>
-        </w:rPr>
-        <w:t>27.5f</w:t>
+          <w:color w:val="F1FA8C"/>
+          <w:sz w:val="21"/>
+          <w:szCs w:val="21"/>
+          <w14:ligatures w14:val="none"/>
+          <w14:cntxtAlts w14:val="0"/>
+        </w:rPr>
+        <w:t>"Shiny day"</w:t>
+      </w:r>
+      <w:r>
+        <w:rPr>
+          <w:rFonts w:eastAsia="Times New Roman"/>
+          <w:color w:val="F8F8F2"/>
+          <w:sz w:val="21"/>
+          <w:szCs w:val="21"/>
+          <w14:ligatures w14:val="none"/>
+          <w14:cntxtAlts w14:val="0"/>
+        </w:rPr>
+        <w:t>)</w:t>
+      </w:r>
+      <w:r>
+        <w:rPr>
+          <w:rFonts w:eastAsia="Times New Roman"/>
+          <w:color w:val="F8F8F2"/>
+          <w:sz w:val="21"/>
+          <w:szCs w:val="21"/>
+          <w14:ligatures w14:val="none"/>
+          <w14:cntxtAlts w14:val="0"/>
+        </w:rPr>
+        <w:br/>
       </w:r>
       <w:r>
         <w:rPr>
@@ -1324,64 +1214,7 @@
           <w14:ligatures w14:val="none"/>
           <w14:cntxtAlts w14:val="0"/>
         </w:rPr>
-        <w:t xml:space="preserve">, </w:t>
-      </w:r>
-      <w:r>
-        <w:rPr>
-          <w:rFonts w:eastAsia="Times New Roman"/>
-          <w:color w:val="F1FA8C"/>
-          <w:sz w:val="21"/>
-          <w:szCs w:val="21"/>
-          <w14:ligatures w14:val="none"/>
-          <w14:cntxtAlts w14:val="0"/>
-        </w:rPr>
-        <w:t>"Shiny day"</w:t>
-      </w:r>
-      <w:r>
-        <w:rPr>
-          <w:rFonts w:eastAsia="Times New Roman"/>
-          <w:color w:val="F8F8F2"/>
-          <w:sz w:val="21"/>
-          <w:szCs w:val="21"/>
-          <w14:ligatures w14:val="none"/>
-          <w14:cntxtAlts w14:val="0"/>
-        </w:rPr>
-        <w:t>)</w:t>
-      </w:r>
-      <w:r>
-        <w:rPr>
-          <w:rFonts w:eastAsia="Times New Roman"/>
-          <w:color w:val="F8F8F2"/>
-          <w:sz w:val="21"/>
-          <w:szCs w:val="21"/>
-          <w14:ligatures w14:val="none"/>
-          <w14:cntxtAlts w14:val="0"/>
-        </w:rPr>
-        <w:br/>
-      </w:r>
-      <w:proofErr w:type="spellStart"/>
-      <w:r>
-        <w:rPr>
-          <w:rFonts w:eastAsia="Times New Roman"/>
-          <w:color w:val="FF79C6"/>
-          <w:sz w:val="21"/>
-          <w:szCs w:val="21"/>
-          <w14:ligatures w14:val="none"/>
-          <w14:cntxtAlts w14:val="0"/>
-        </w:rPr>
-        <w:t>val</w:t>
-      </w:r>
-      <w:proofErr w:type="spellEnd"/>
-      <w:r>
-        <w:rPr>
-          <w:rFonts w:eastAsia="Times New Roman"/>
-          <w:color w:val="FF79C6"/>
-          <w:sz w:val="21"/>
-          <w:szCs w:val="21"/>
-          <w14:ligatures w14:val="none"/>
-          <w14:cntxtAlts w14:val="0"/>
-        </w:rPr>
-        <w:t xml:space="preserve"> </w:t>
+        <w:t xml:space="preserve">val </w:t>
       </w:r>
       <w:r>
         <w:rPr>
@@ -1529,8 +1362,6 @@
           <w14:cntxtAlts w14:val="0"/>
         </w:rPr>
       </w:pPr>
-      <w:proofErr w:type="spellStart"/>
-      <w:proofErr w:type="gramStart"/>
       <w:r>
         <w:rPr>
           <w:rFonts w:eastAsia="Times New Roman"/>
@@ -1540,10 +1371,19 @@
           <w14:ligatures w14:val="none"/>
           <w14:cntxtAlts w14:val="0"/>
         </w:rPr>
-        <w:t>val</w:t>
-      </w:r>
-      <w:proofErr w:type="spellEnd"/>
-      <w:proofErr w:type="gramEnd"/>
+        <w:t xml:space="preserve">val </w:t>
+      </w:r>
+      <w:r>
+        <w:rPr>
+          <w:rFonts w:eastAsia="Times New Roman"/>
+          <w:color w:val="F8F8F2"/>
+          <w:sz w:val="21"/>
+          <w:szCs w:val="21"/>
+          <w14:ligatures w14:val="none"/>
+          <w14:cntxtAlts w14:val="0"/>
+        </w:rPr>
+        <w:t xml:space="preserve">date </w:t>
+      </w:r>
       <w:r>
         <w:rPr>
           <w:rFonts w:eastAsia="Times New Roman"/>
@@ -1553,18 +1393,18 @@
           <w14:ligatures w14:val="none"/>
           <w14:cntxtAlts w14:val="0"/>
         </w:rPr>
-        <w:t xml:space="preserve"> </w:t>
-      </w:r>
-      <w:r>
-        <w:rPr>
-          <w:rFonts w:eastAsia="Times New Roman"/>
-          <w:color w:val="F8F8F2"/>
-          <w:sz w:val="21"/>
-          <w:szCs w:val="21"/>
-          <w14:ligatures w14:val="none"/>
-          <w14:cntxtAlts w14:val="0"/>
-        </w:rPr>
-        <w:t xml:space="preserve">date </w:t>
+        <w:t xml:space="preserve">= </w:t>
+      </w:r>
+      <w:r>
+        <w:rPr>
+          <w:rFonts w:eastAsia="Times New Roman"/>
+          <w:color w:val="F8F8F2"/>
+          <w:sz w:val="21"/>
+          <w:szCs w:val="21"/>
+          <w14:ligatures w14:val="none"/>
+          <w14:cntxtAlts w14:val="0"/>
+        </w:rPr>
+        <w:t>f1</w:t>
       </w:r>
       <w:r>
         <w:rPr>
@@ -1575,6 +1415,61 @@
           <w14:ligatures w14:val="none"/>
           <w14:cntxtAlts w14:val="0"/>
         </w:rPr>
+        <w:t>.</w:t>
+      </w:r>
+      <w:r>
+        <w:rPr>
+          <w:rFonts w:eastAsia="Times New Roman"/>
+          <w:color w:val="F8F8F2"/>
+          <w:sz w:val="21"/>
+          <w:szCs w:val="21"/>
+          <w14:ligatures w14:val="none"/>
+          <w14:cntxtAlts w14:val="0"/>
+        </w:rPr>
+        <w:t>component1()</w:t>
+      </w:r>
+      <w:r>
+        <w:rPr>
+          <w:rFonts w:eastAsia="Times New Roman"/>
+          <w:color w:val="F8F8F2"/>
+          <w:sz w:val="21"/>
+          <w:szCs w:val="21"/>
+          <w14:ligatures w14:val="none"/>
+          <w14:cntxtAlts w14:val="0"/>
+        </w:rPr>
+        <w:br/>
+      </w:r>
+      <w:r>
+        <w:rPr>
+          <w:rFonts w:eastAsia="Times New Roman"/>
+          <w:color w:val="FF79C6"/>
+          <w:sz w:val="21"/>
+          <w:szCs w:val="21"/>
+          <w14:ligatures w14:val="none"/>
+          <w14:cntxtAlts w14:val="0"/>
+        </w:rPr>
+        <w:t xml:space="preserve">val </w:t>
+      </w:r>
+      <w:r>
+        <w:rPr>
+          <w:rFonts w:eastAsia="Times New Roman"/>
+          <w:color w:val="F8F8F2"/>
+          <w:sz w:val="21"/>
+          <w:szCs w:val="21"/>
+          <w14:ligatures w14:val="none"/>
+          <w14:cntxtAlts w14:val="0"/>
+        </w:rPr>
+        <w:t xml:space="preserve">temperature </w:t>
+      </w:r>
+      <w:r>
+        <w:rPr>
+          <w:rFonts w:eastAsia="Times New Roman"/>
+          <w:color w:val="FF79C6"/>
+          <w:sz w:val="21"/>
+          <w:szCs w:val="21"/>
+          <w14:ligatures w14:val="none"/>
+          <w14:cntxtAlts w14:val="0"/>
+        </w:rPr>
         <w:t xml:space="preserve">= </w:t>
       </w:r>
       <w:r>
@@ -1608,7 +1503,7 @@
           <w14:ligatures w14:val="none"/>
           <w14:cntxtAlts w14:val="0"/>
         </w:rPr>
-        <w:t>component1()</w:t>
+        <w:t>component2()</w:t>
       </w:r>
       <w:r>
         <w:rPr>
@@ -1621,7 +1516,6 @@
         </w:rPr>
         <w:br/>
       </w:r>
-      <w:proofErr w:type="spellStart"/>
       <w:r>
         <w:rPr>
           <w:rFonts w:eastAsia="Times New Roman"/>
@@ -1631,109 +1525,7 @@
           <w14:ligatures w14:val="none"/>
           <w14:cntxtAlts w14:val="0"/>
         </w:rPr>
-        <w:t>val</w:t>
-      </w:r>
-      <w:proofErr w:type="spellEnd"/>
-      <w:r>
-        <w:rPr>
-          <w:rFonts w:eastAsia="Times New Roman"/>
-          <w:color w:val="FF79C6"/>
-          <w:sz w:val="21"/>
-          <w:szCs w:val="21"/>
-          <w14:ligatures w14:val="none"/>
-          <w14:cntxtAlts w14:val="0"/>
-        </w:rPr>
-        <w:t xml:space="preserve"> </w:t>
-      </w:r>
-      <w:r>
-        <w:rPr>
-          <w:rFonts w:eastAsia="Times New Roman"/>
-          <w:color w:val="F8F8F2"/>
-          <w:sz w:val="21"/>
-          <w:szCs w:val="21"/>
-          <w14:ligatures w14:val="none"/>
-          <w14:cntxtAlts w14:val="0"/>
-        </w:rPr>
-        <w:t xml:space="preserve">temperature </w:t>
-      </w:r>
-      <w:r>
-        <w:rPr>
-          <w:rFonts w:eastAsia="Times New Roman"/>
-          <w:color w:val="FF79C6"/>
-          <w:sz w:val="21"/>
-          <w:szCs w:val="21"/>
-          <w14:ligatures w14:val="none"/>
-          <w14:cntxtAlts w14:val="0"/>
-        </w:rPr>
-        <w:t xml:space="preserve">= </w:t>
-      </w:r>
-      <w:r>
-        <w:rPr>
-          <w:rFonts w:eastAsia="Times New Roman"/>
-          <w:color w:val="F8F8F2"/>
-          <w:sz w:val="21"/>
-          <w:szCs w:val="21"/>
-          <w14:ligatures w14:val="none"/>
-          <w14:cntxtAlts w14:val="0"/>
-        </w:rPr>
-        <w:t>f1</w:t>
-      </w:r>
-      <w:r>
-        <w:rPr>
-          <w:rFonts w:eastAsia="Times New Roman"/>
-          <w:color w:val="FF79C6"/>
-          <w:sz w:val="21"/>
-          <w:szCs w:val="21"/>
-          <w14:ligatures w14:val="none"/>
-          <w14:cntxtAlts w14:val="0"/>
-        </w:rPr>
-        <w:t>.</w:t>
-      </w:r>
-      <w:r>
-        <w:rPr>
-          <w:rFonts w:eastAsia="Times New Roman"/>
-          <w:color w:val="F8F8F2"/>
-          <w:sz w:val="21"/>
-          <w:szCs w:val="21"/>
-          <w14:ligatures w14:val="none"/>
-          <w14:cntxtAlts w14:val="0"/>
-        </w:rPr>
-        <w:t>component2()</w:t>
-      </w:r>
-      <w:r>
-        <w:rPr>
-          <w:rFonts w:eastAsia="Times New Roman"/>
-          <w:color w:val="F8F8F2"/>
-          <w:sz w:val="21"/>
-          <w:szCs w:val="21"/>
-          <w14:ligatures w14:val="none"/>
-          <w14:cntxtAlts w14:val="0"/>
-        </w:rPr>
-        <w:br/>
-      </w:r>
-      <w:proofErr w:type="spellStart"/>
-      <w:r>
-        <w:rPr>
-          <w:rFonts w:eastAsia="Times New Roman"/>
-          <w:color w:val="FF79C6"/>
-          <w:sz w:val="21"/>
-          <w:szCs w:val="21"/>
-          <w14:ligatures w14:val="none"/>
-          <w14:cntxtAlts w14:val="0"/>
-        </w:rPr>
-        <w:t>val</w:t>
-      </w:r>
-      <w:proofErr w:type="spellEnd"/>
-      <w:r>
-        <w:rPr>
-          <w:rFonts w:eastAsia="Times New Roman"/>
-          <w:color w:val="FF79C6"/>
-          <w:sz w:val="21"/>
-          <w:szCs w:val="21"/>
-          <w14:ligatures w14:val="none"/>
-          <w14:cntxtAlts w14:val="0"/>
-        </w:rPr>
-        <w:t xml:space="preserve"> </w:t>
+        <w:t xml:space="preserve">val </w:t>
       </w:r>
       <w:r>
         <w:rPr>
@@ -1813,7 +1605,7 @@
         <w:bidi/>
         <w:jc w:val="both"/>
         <w:rPr>
-          <w:rFonts w:ascii="IRANSansWeb Light" w:hAnsi="IRANSansWeb Light" w:cs="IRANSansWeb Light" w:hint="cs"/>
+          <w:rFonts w:ascii="IRANSansWeb Light" w:hAnsi="IRANSansWeb Light" w:cs="IRANSansWeb Light"/>
           <w:rtl/>
           <w:lang w:bidi="fa-IR"/>
         </w:rPr>
@@ -1895,8 +1687,6 @@
           <w:szCs w:val="21"/>
         </w:rPr>
       </w:pPr>
-      <w:bookmarkStart w:id="0" w:name="_GoBack"/>
-      <w:proofErr w:type="gramStart"/>
       <w:r>
         <w:rPr>
           <w:rFonts w:eastAsia="Times New Roman"/>
@@ -1904,9 +1694,17 @@
           <w:sz w:val="21"/>
           <w:szCs w:val="21"/>
         </w:rPr>
-        <w:t>for</w:t>
-      </w:r>
-      <w:proofErr w:type="gramEnd"/>
+        <w:t xml:space="preserve">for </w:t>
+      </w:r>
+      <w:r>
+        <w:rPr>
+          <w:rFonts w:eastAsia="Times New Roman"/>
+          <w:color w:val="F8F8F2"/>
+          <w:sz w:val="21"/>
+          <w:szCs w:val="21"/>
+        </w:rPr>
+        <w:t>((key</w:t>
+      </w:r>
       <w:r>
         <w:rPr>
           <w:rFonts w:eastAsia="Times New Roman"/>
@@ -1914,16 +1712,16 @@
           <w:sz w:val="21"/>
           <w:szCs w:val="21"/>
         </w:rPr>
-        <w:t xml:space="preserve"> </w:t>
-      </w:r>
-      <w:r>
-        <w:rPr>
-          <w:rFonts w:eastAsia="Times New Roman"/>
-          <w:color w:val="F8F8F2"/>
-          <w:sz w:val="21"/>
-          <w:szCs w:val="21"/>
-        </w:rPr>
-        <w:t>((key</w:t>
+        <w:t xml:space="preserve">, </w:t>
+      </w:r>
+      <w:r>
+        <w:rPr>
+          <w:rFonts w:eastAsia="Times New Roman"/>
+          <w:color w:val="F8F8F2"/>
+          <w:sz w:val="21"/>
+          <w:szCs w:val="21"/>
+        </w:rPr>
+        <w:t xml:space="preserve">value) </w:t>
       </w:r>
       <w:r>
         <w:rPr>
@@ -1932,16 +1730,26 @@
           <w:sz w:val="21"/>
           <w:szCs w:val="21"/>
         </w:rPr>
-        <w:t xml:space="preserve">, </w:t>
-      </w:r>
-      <w:r>
-        <w:rPr>
-          <w:rFonts w:eastAsia="Times New Roman"/>
-          <w:color w:val="F8F8F2"/>
-          <w:sz w:val="21"/>
-          <w:szCs w:val="21"/>
-        </w:rPr>
-        <w:t xml:space="preserve">value) </w:t>
+        <w:t xml:space="preserve">in </w:t>
+      </w:r>
+      <w:r>
+        <w:rPr>
+          <w:rFonts w:eastAsia="Times New Roman"/>
+          <w:color w:val="F8F8F2"/>
+          <w:sz w:val="21"/>
+          <w:szCs w:val="21"/>
+        </w:rPr>
+        <w:t>map) {</w:t>
+      </w:r>
+      <w:r>
+        <w:rPr>
+          <w:rFonts w:eastAsia="Times New Roman"/>
+          <w:color w:val="F8F8F2"/>
+          <w:sz w:val="21"/>
+          <w:szCs w:val="21"/>
+        </w:rPr>
+        <w:br/>
+        <w:t xml:space="preserve">    Log</w:t>
       </w:r>
       <w:r>
         <w:rPr>
@@ -1950,44 +1758,6 @@
           <w:sz w:val="21"/>
           <w:szCs w:val="21"/>
         </w:rPr>
-        <w:t xml:space="preserve">in </w:t>
-      </w:r>
-      <w:r>
-        <w:rPr>
-          <w:rFonts w:eastAsia="Times New Roman"/>
-          <w:color w:val="F8F8F2"/>
-          <w:sz w:val="21"/>
-          <w:szCs w:val="21"/>
-        </w:rPr>
-        <w:t>map) {</w:t>
-      </w:r>
-      <w:r>
-        <w:rPr>
-          <w:rFonts w:eastAsia="Times New Roman"/>
-          <w:color w:val="F8F8F2"/>
-          <w:sz w:val="21"/>
-          <w:szCs w:val="21"/>
-        </w:rPr>
-        <w:br/>
-        <w:t xml:space="preserve">    </w:t>
-      </w:r>
-      <w:proofErr w:type="spellStart"/>
-      <w:r>
-        <w:rPr>
-          <w:rFonts w:eastAsia="Times New Roman"/>
-          <w:color w:val="F8F8F2"/>
-          <w:sz w:val="21"/>
-          <w:szCs w:val="21"/>
-        </w:rPr>
-        <w:t>Log</w:t>
-      </w:r>
-      <w:r>
-        <w:rPr>
-          <w:rFonts w:eastAsia="Times New Roman"/>
-          <w:color w:val="FF79C6"/>
-          <w:sz w:val="21"/>
-          <w:szCs w:val="21"/>
-        </w:rPr>
         <w:t>.</w:t>
       </w:r>
       <w:r>
@@ -1997,17 +1767,7 @@
           <w:sz w:val="21"/>
           <w:szCs w:val="21"/>
         </w:rPr>
-        <w:t>d</w:t>
-      </w:r>
-      <w:proofErr w:type="spellEnd"/>
-      <w:r>
-        <w:rPr>
-          <w:rFonts w:eastAsia="Times New Roman"/>
-          <w:color w:val="F8F8F2"/>
-          <w:sz w:val="21"/>
-          <w:szCs w:val="21"/>
-        </w:rPr>
-        <w:t>(</w:t>
+        <w:t>d(</w:t>
       </w:r>
       <w:r>
         <w:rPr>
@@ -2110,7 +1870,6 @@
         <w:t>}</w:t>
       </w:r>
     </w:p>
-    <w:bookmarkEnd w:id="0"/>
     <w:p>
       <w:pPr>
         <w:tabs>
@@ -2119,7 +1878,7 @@
         <w:bidi/>
         <w:jc w:val="both"/>
         <w:rPr>
-          <w:rFonts w:ascii="IRANSansWeb Light" w:hAnsi="IRANSansWeb Light" w:cs="IRANSansWeb Light" w:hint="cs"/>
+          <w:rFonts w:ascii="IRANSansWeb Light" w:hAnsi="IRANSansWeb Light" w:cs="IRANSansWeb Light"/>
           <w:lang w:bidi="fa-IR"/>
         </w:rPr>
       </w:pPr>
@@ -3647,7 +3406,7 @@
 </file>
 
 <file path=customXml/itemProps1.xml><?xml version="1.0" encoding="utf-8"?>
-<ds:datastoreItem xmlns:ds="http://schemas.openxmlformats.org/officeDocument/2006/customXml" ds:itemID="{3469BB11-421B-42FD-9D27-1A39514D59D3}">
+<ds:datastoreItem xmlns:ds="http://schemas.openxmlformats.org/officeDocument/2006/customXml" ds:itemID="{B6EC9C48-1782-4483-9302-59C9F32E5B75}">
   <ds:schemaRefs>
     <ds:schemaRef ds:uri="http://schemas.openxmlformats.org/officeDocument/2006/bibliography"/>
   </ds:schemaRefs>

</xml_diff>